<commit_message>
Corrected the introduction to the quantification chapter.
</commit_message>
<xml_diff>
--- a/wiki/tutorial/2 - Quantification/2.0 - Introduction/2.0_introduction.docx
+++ b/wiki/tutorial/2 - Quantification/2.0 - Introduction/2.0_introduction.docx
@@ -1,6 +1,6 @@
 
 <file path=word/document.xml><?xml version="1.0" encoding="utf-8"?>
-<w:document xmlns:wpc="http://schemas.microsoft.com/office/word/2010/wordprocessingCanvas" xmlns:mc="http://schemas.openxmlformats.org/markup-compatibility/2006" xmlns:o="urn:schemas-microsoft-com:office:office" xmlns:r="http://schemas.openxmlformats.org/officeDocument/2006/relationships" xmlns:m="http://schemas.openxmlformats.org/officeDocument/2006/math" xmlns:v="urn:schemas-microsoft-com:vml" xmlns:wp14="http://schemas.microsoft.com/office/word/2010/wordprocessingDrawing" xmlns:wp="http://schemas.openxmlformats.org/drawingml/2006/wordprocessingDrawing" xmlns:w10="urn:schemas-microsoft-com:office:word" xmlns:w="http://schemas.openxmlformats.org/wordprocessingml/2006/main" xmlns:w14="http://schemas.microsoft.com/office/word/2010/wordml" xmlns:wpg="http://schemas.microsoft.com/office/word/2010/wordprocessingGroup" xmlns:wpi="http://schemas.microsoft.com/office/word/2010/wordprocessingInk" xmlns:wne="http://schemas.microsoft.com/office/word/2006/wordml" xmlns:wps="http://schemas.microsoft.com/office/word/2010/wordprocessingShape" mc:Ignorable="w14 wp14">
+<w:document xmlns:ve="http://schemas.openxmlformats.org/markup-compatibility/2006" xmlns:o="urn:schemas-microsoft-com:office:office" xmlns:r="http://schemas.openxmlformats.org/officeDocument/2006/relationships" xmlns:m="http://schemas.openxmlformats.org/officeDocument/2006/math" xmlns:v="urn:schemas-microsoft-com:vml" xmlns:wp="http://schemas.openxmlformats.org/drawingml/2006/wordprocessingDrawing" xmlns:w10="urn:schemas-microsoft-com:office:word" xmlns:w="http://schemas.openxmlformats.org/wordprocessingml/2006/main" xmlns:wne="http://schemas.microsoft.com/office/word/2006/wordml">
   <w:body>
     <w:p>
       <w:pPr>
@@ -45,7 +45,31 @@
         <w:rPr>
           <w:lang w:val="en-GB"/>
         </w:rPr>
-        <w:t xml:space="preserve"> do not only show a high complexity in term of composition, but also have the particularity to span several orders of magnitude in concentration. </w:t>
+        <w:t xml:space="preserve"> do not only show a high complexity in term of composition, but also have the </w:t>
+      </w:r>
+      <w:r>
+        <w:rPr>
+          <w:lang w:val="en-GB"/>
+        </w:rPr>
+        <w:t>property that they</w:t>
+      </w:r>
+      <w:r>
+        <w:rPr>
+          <w:lang w:val="en-GB"/>
+        </w:rPr>
+        <w:t xml:space="preserve"> </w:t>
+      </w:r>
+      <w:r>
+        <w:rPr>
+          <w:lang w:val="en-GB"/>
+        </w:rPr>
+        <w:t xml:space="preserve">can </w:t>
+      </w:r>
+      <w:r>
+        <w:rPr>
+          <w:lang w:val="en-GB"/>
+        </w:rPr>
+        <w:t xml:space="preserve">span several orders of magnitude in concentration. </w:t>
       </w:r>
       <w:r>
         <w:rPr>
@@ -250,6 +274,11 @@
         <w:rPr>
           <w:lang w:val="en-GB"/>
         </w:rPr>
+      </w:r>
+      <w:r>
+        <w:rPr>
+          <w:lang w:val="en-GB"/>
+        </w:rPr>
         <w:fldChar w:fldCharType="separate"/>
       </w:r>
       <w:hyperlink w:anchor="_ENREF_1" w:tooltip="Bantscheff, 2012 #10" w:history="1">
@@ -418,180 +447,206 @@
         <w:rPr>
           <w:lang w:val="en-GB"/>
         </w:rPr>
-        <w:t xml:space="preserve"> Protein quantification can be subdivided into </w:t>
-      </w:r>
-      <w:r>
-        <w:rPr>
-          <w:b/>
-          <w:lang w:val="en-GB"/>
-        </w:rPr>
-        <w:t>relative quantification</w:t>
-      </w:r>
-      <w:r>
-        <w:rPr>
-          <w:lang w:val="en-GB"/>
-        </w:rPr>
-        <w:t xml:space="preserve"> – the relative comparison of protein abundances between different samples, like control and patient – and </w:t>
-      </w:r>
-      <w:r>
-        <w:rPr>
-          <w:b/>
-          <w:lang w:val="en-GB"/>
-        </w:rPr>
-        <w:t>absolute quantification</w:t>
-      </w:r>
-      <w:r>
-        <w:rPr>
-          <w:lang w:val="en-GB"/>
-        </w:rPr>
-        <w:t xml:space="preserve"> – the comparison of protein abundances in a single sample.</w:t>
+        <w:t xml:space="preserve"> </w:t>
       </w:r>
     </w:p>
     <w:p>
       <w:pPr>
-        <w:spacing w:after="0" w:line="240" w:lineRule="auto"/>
-        <w:rPr>
-          <w:lang w:val="en-GB"/>
-        </w:rPr>
-      </w:pPr>
-      <w:r>
-        <w:rPr>
-          <w:lang w:val="en-GB"/>
-        </w:rPr>
-        <w:br w:type="page"/>
-      </w:r>
+        <w:jc w:val="both"/>
+        <w:rPr>
+          <w:lang w:val="en-GB"/>
+        </w:rPr>
+      </w:pPr>
+      <w:r>
+        <w:rPr>
+          <w:lang w:val="en-GB"/>
+        </w:rPr>
+        <w:t xml:space="preserve">Protein quantification can be subdivided into </w:t>
+      </w:r>
+      <w:r>
+        <w:rPr>
+          <w:b/>
+          <w:lang w:val="en-GB"/>
+        </w:rPr>
+        <w:t>relative quantification</w:t>
+      </w:r>
+      <w:r>
+        <w:rPr>
+          <w:lang w:val="en-GB"/>
+        </w:rPr>
+        <w:t xml:space="preserve"> – the relative comparison of protein abundances between different samples, like control and patient – and </w:t>
+      </w:r>
+      <w:r>
+        <w:rPr>
+          <w:b/>
+          <w:lang w:val="en-GB"/>
+        </w:rPr>
+        <w:t>absolute quantification</w:t>
+      </w:r>
+      <w:r>
+        <w:rPr>
+          <w:lang w:val="en-GB"/>
+        </w:rPr>
+        <w:t xml:space="preserve"> – the comparison of protein abundances in a single sample.</w:t>
+      </w:r>
+    </w:p>
+    <w:p>
+      <w:pPr>
+        <w:jc w:val="both"/>
+        <w:rPr>
+          <w:lang w:val="en-GB"/>
+        </w:rPr>
+      </w:pPr>
       <w:bookmarkStart w:id="0" w:name="_GoBack"/>
       <w:bookmarkEnd w:id="0"/>
+      <w:r>
+        <w:rPr>
+          <w:lang w:val="en-GB"/>
+        </w:rPr>
+        <w:t>In</w:t>
+      </w:r>
+      <w:r>
+        <w:rPr>
+          <w:lang w:val="en-GB"/>
+        </w:rPr>
+        <w:t xml:space="preserve"> relative quantification, it is </w:t>
+      </w:r>
+      <w:r>
+        <w:rPr>
+          <w:lang w:val="en-GB"/>
+        </w:rPr>
+        <w:t>vital</w:t>
+      </w:r>
+      <w:r>
+        <w:rPr>
+          <w:lang w:val="en-GB"/>
+        </w:rPr>
+        <w:t xml:space="preserve"> that the experimental workflow does not introduce a bias in the comp</w:t>
+      </w:r>
+      <w:r>
+        <w:rPr>
+          <w:lang w:val="en-GB"/>
+        </w:rPr>
+        <w:t xml:space="preserve">arison of samples. Whenever </w:t>
+      </w:r>
+      <w:r>
+        <w:rPr>
+          <w:lang w:val="en-GB"/>
+        </w:rPr>
+        <w:t>a</w:t>
+      </w:r>
+      <w:r>
+        <w:rPr>
+          <w:lang w:val="en-GB"/>
+        </w:rPr>
+        <w:t>n experimental</w:t>
+      </w:r>
+      <w:r>
+        <w:rPr>
+          <w:lang w:val="en-GB"/>
+        </w:rPr>
+        <w:t xml:space="preserve"> step is not reproducible, it is possible to label samples and combine them. </w:t>
+      </w:r>
+      <w:r>
+        <w:rPr>
+          <w:lang w:val="en-GB"/>
+        </w:rPr>
+        <w:t>T</w:t>
+      </w:r>
+      <w:r>
+        <w:rPr>
+          <w:lang w:val="en-GB"/>
+        </w:rPr>
+        <w:t xml:space="preserve">he multiplexed samples will </w:t>
+      </w:r>
+      <w:r>
+        <w:rPr>
+          <w:lang w:val="en-GB"/>
+        </w:rPr>
+        <w:t xml:space="preserve">then </w:t>
+      </w:r>
+      <w:r>
+        <w:rPr>
+          <w:lang w:val="en-GB"/>
+        </w:rPr>
+        <w:t xml:space="preserve">follow the exact same workflow and the </w:t>
+      </w:r>
+      <w:r>
+        <w:rPr>
+          <w:lang w:val="en-GB"/>
+        </w:rPr>
+        <w:t>quantitative information will be extracted</w:t>
+      </w:r>
+      <w:r>
+        <w:rPr>
+          <w:lang w:val="en-GB"/>
+        </w:rPr>
+        <w:t xml:space="preserve"> </w:t>
+      </w:r>
+      <w:r>
+        <w:rPr>
+          <w:lang w:val="en-GB"/>
+        </w:rPr>
+        <w:t>from</w:t>
+      </w:r>
+      <w:r>
+        <w:rPr>
+          <w:lang w:val="en-GB"/>
+        </w:rPr>
+        <w:t xml:space="preserve"> the data. </w:t>
+      </w:r>
+      <w:r>
+        <w:rPr>
+          <w:lang w:val="en-GB"/>
+        </w:rPr>
+        <w:t>It is possible to label sample</w:t>
+      </w:r>
+      <w:r>
+        <w:rPr>
+          <w:lang w:val="en-GB"/>
+        </w:rPr>
+        <w:t>s</w:t>
+      </w:r>
+      <w:r>
+        <w:rPr>
+          <w:lang w:val="en-GB"/>
+        </w:rPr>
+        <w:t xml:space="preserve"> at different </w:t>
+      </w:r>
+      <w:r>
+        <w:rPr>
+          <w:lang w:val="en-GB"/>
+        </w:rPr>
+        <w:t>stages o</w:t>
+      </w:r>
+      <w:r>
+        <w:rPr>
+          <w:lang w:val="en-GB"/>
+        </w:rPr>
+        <w:t>f the experiment</w:t>
+      </w:r>
+      <w:r>
+        <w:rPr>
+          <w:lang w:val="en-GB"/>
+        </w:rPr>
+        <w:t>:</w:t>
+      </w:r>
     </w:p>
     <w:p>
       <w:pPr>
         <w:jc w:val="both"/>
         <w:rPr>
-          <w:lang w:val="en-GB"/>
-        </w:rPr>
-      </w:pPr>
-      <w:r>
-        <w:rPr>
-          <w:lang w:val="en-GB"/>
-        </w:rPr>
-        <w:lastRenderedPageBreak/>
-        <w:t>In</w:t>
-      </w:r>
-      <w:r>
-        <w:rPr>
-          <w:lang w:val="en-GB"/>
-        </w:rPr>
-        <w:t xml:space="preserve"> relative quantification, it is </w:t>
-      </w:r>
-      <w:r>
-        <w:rPr>
-          <w:lang w:val="en-GB"/>
-        </w:rPr>
-        <w:t>vital</w:t>
-      </w:r>
-      <w:r>
-        <w:rPr>
-          <w:lang w:val="en-GB"/>
-        </w:rPr>
-        <w:t xml:space="preserve"> that the experimental workflow does not introduce a bias in the comparison of samples. Whenever the reproducibility of a</w:t>
-      </w:r>
-      <w:r>
-        <w:rPr>
-          <w:lang w:val="en-GB"/>
-        </w:rPr>
-        <w:t>n experimental</w:t>
-      </w:r>
-      <w:r>
-        <w:rPr>
-          <w:lang w:val="en-GB"/>
-        </w:rPr>
-        <w:t xml:space="preserve"> step is not reproducible, it is possible to label samples and combine them. </w:t>
-      </w:r>
-      <w:r>
-        <w:rPr>
-          <w:lang w:val="en-GB"/>
-        </w:rPr>
-        <w:t>T</w:t>
-      </w:r>
-      <w:r>
-        <w:rPr>
-          <w:lang w:val="en-GB"/>
-        </w:rPr>
-        <w:t xml:space="preserve">he multiplexed samples will </w:t>
-      </w:r>
-      <w:r>
-        <w:rPr>
-          <w:lang w:val="en-GB"/>
-        </w:rPr>
-        <w:t xml:space="preserve">then </w:t>
-      </w:r>
-      <w:r>
-        <w:rPr>
-          <w:lang w:val="en-GB"/>
-        </w:rPr>
-        <w:t xml:space="preserve">follow the exact same workflow and the </w:t>
-      </w:r>
-      <w:r>
-        <w:rPr>
-          <w:lang w:val="en-GB"/>
-        </w:rPr>
-        <w:t>quantitative information will be extracted</w:t>
-      </w:r>
-      <w:r>
-        <w:rPr>
-          <w:lang w:val="en-GB"/>
-        </w:rPr>
-        <w:t xml:space="preserve"> </w:t>
-      </w:r>
-      <w:r>
-        <w:rPr>
-          <w:lang w:val="en-GB"/>
-        </w:rPr>
-        <w:t>from</w:t>
-      </w:r>
-      <w:r>
-        <w:rPr>
-          <w:lang w:val="en-GB"/>
-        </w:rPr>
-        <w:t xml:space="preserve"> the data. </w:t>
-      </w:r>
-      <w:r>
-        <w:rPr>
-          <w:lang w:val="en-GB"/>
-        </w:rPr>
-        <w:t>It is possible to label sample</w:t>
-      </w:r>
-      <w:r>
-        <w:rPr>
-          <w:lang w:val="en-GB"/>
-        </w:rPr>
-        <w:t>s</w:t>
-      </w:r>
-      <w:r>
-        <w:rPr>
-          <w:lang w:val="en-GB"/>
-        </w:rPr>
-        <w:t xml:space="preserve"> at different </w:t>
-      </w:r>
-      <w:r>
-        <w:rPr>
-          <w:lang w:val="en-GB"/>
-        </w:rPr>
-        <w:t>stages if the experiment</w:t>
-      </w:r>
-      <w:r>
-        <w:rPr>
-          <w:lang w:val="en-GB"/>
-        </w:rPr>
-        <w:t>:</w:t>
-      </w:r>
+          <w:sz w:val="10"/>
+          <w:lang w:val="en-GB"/>
+        </w:rPr>
+      </w:pPr>
     </w:p>
     <w:p>
       <w:pPr>
         <w:pStyle w:val="ListParagraph"/>
         <w:numPr>
           <w:ilvl w:val="0"/>
-          <w:numId w:val="16"/>
+          <w:numId w:val="18"/>
         </w:numPr>
         <w:jc w:val="both"/>
         <w:rPr>
@@ -606,7 +661,23 @@
           <w:color w:val="002060"/>
           <w:lang w:val="en-GB"/>
         </w:rPr>
-        <w:t>Metabolic labelling: samples are grown on heavy or light media.</w:t>
+        <w:t xml:space="preserve">Metabolic </w:t>
+      </w:r>
+      <w:r>
+        <w:rPr>
+          <w:b/>
+          <w:color w:val="002060"/>
+          <w:lang w:val="en-GB"/>
+        </w:rPr>
+        <w:t>l</w:t>
+      </w:r>
+      <w:r>
+        <w:rPr>
+          <w:b/>
+          <w:color w:val="002060"/>
+          <w:lang w:val="en-GB"/>
+        </w:rPr>
+        <w:t>abelling: samples are grown on heavy or light media.</w:t>
       </w:r>
       <w:r>
         <w:rPr>
@@ -621,31 +692,28 @@
           <w:color w:val="002060"/>
           <w:lang w:val="en-GB"/>
         </w:rPr>
-        <w:t xml:space="preserve">in </w:t>
-      </w:r>
-      <w:proofErr w:type="gramStart"/>
-      <w:r>
-        <w:rPr>
-          <w:i/>
+        <w:t>in vivo</w:t>
+      </w:r>
+      <w:r>
+        <w:rPr>
           <w:color w:val="002060"/>
           <w:lang w:val="en-GB"/>
         </w:rPr>
-        <w:t>vivo</w:t>
+        <w:t xml:space="preserve">, this is not possible </w:t>
       </w:r>
       <w:r>
         <w:rPr>
           <w:color w:val="002060"/>
           <w:lang w:val="en-GB"/>
         </w:rPr>
-        <w:t>,</w:t>
-      </w:r>
-      <w:proofErr w:type="gramEnd"/>
+        <w:t>for</w:t>
+      </w:r>
       <w:r>
         <w:rPr>
           <w:color w:val="002060"/>
           <w:lang w:val="en-GB"/>
         </w:rPr>
-        <w:t xml:space="preserve"> this is not possible on </w:t>
+        <w:t xml:space="preserve"> </w:t>
       </w:r>
       <w:r>
         <w:rPr>
@@ -660,7 +728,7 @@
         <w:pStyle w:val="ListParagraph"/>
         <w:numPr>
           <w:ilvl w:val="0"/>
-          <w:numId w:val="16"/>
+          <w:numId w:val="18"/>
         </w:numPr>
         <w:jc w:val="both"/>
         <w:rPr>
@@ -675,7 +743,7 @@
           <w:color w:val="002060"/>
           <w:lang w:val="en-GB"/>
         </w:rPr>
-        <w:t>Chemical labelling: proteins or peptides are labelled chemically.</w:t>
+        <w:t xml:space="preserve">Chemical </w:t>
       </w:r>
       <w:r>
         <w:rPr>
@@ -683,6 +751,22 @@
           <w:color w:val="002060"/>
           <w:lang w:val="en-GB"/>
         </w:rPr>
+        <w:t>l</w:t>
+      </w:r>
+      <w:r>
+        <w:rPr>
+          <w:b/>
+          <w:color w:val="002060"/>
+          <w:lang w:val="en-GB"/>
+        </w:rPr>
+        <w:t>abelling: proteins or peptides are labelled chemically.</w:t>
+      </w:r>
+      <w:r>
+        <w:rPr>
+          <w:b/>
+          <w:color w:val="002060"/>
+          <w:lang w:val="en-GB"/>
+        </w:rPr>
         <w:t xml:space="preserve"> </w:t>
       </w:r>
       <w:r>
@@ -690,14 +774,7 @@
           <w:color w:val="002060"/>
           <w:lang w:val="en-GB"/>
         </w:rPr>
-        <w:t>P</w:t>
-      </w:r>
-      <w:r>
-        <w:rPr>
-          <w:color w:val="002060"/>
-          <w:lang w:val="en-GB"/>
-        </w:rPr>
-        <w:t xml:space="preserve">roteins are labelled </w:t>
+        <w:t xml:space="preserve">Proteins are labelled </w:t>
       </w:r>
       <w:r>
         <w:rPr>
@@ -705,38 +782,14 @@
           <w:color w:val="002060"/>
           <w:lang w:val="en-GB"/>
         </w:rPr>
-        <w:t xml:space="preserve">in </w:t>
-      </w:r>
-      <w:r>
-        <w:rPr>
-          <w:i/>
+        <w:t>in vitro</w:t>
+      </w:r>
+      <w:r>
+        <w:rPr>
           <w:color w:val="002060"/>
           <w:lang w:val="en-GB"/>
         </w:rPr>
-        <w:t>vitro</w:t>
-      </w:r>
-      <w:proofErr w:type="gramStart"/>
-      <w:r>
-        <w:rPr>
-          <w:color w:val="002060"/>
-          <w:lang w:val="en-GB"/>
-        </w:rPr>
-        <w:t>,</w:t>
-      </w:r>
-      <w:r>
-        <w:rPr>
-          <w:color w:val="002060"/>
-          <w:lang w:val="en-GB"/>
-        </w:rPr>
-        <w:t>.</w:t>
-      </w:r>
-      <w:proofErr w:type="gramEnd"/>
-      <w:r>
-        <w:rPr>
-          <w:color w:val="002060"/>
-          <w:lang w:val="en-GB"/>
-        </w:rPr>
-        <w:t xml:space="preserve"> Two kinds of labels exist, (1) isobaric labels have similar masses but fragment differently, allowing distinguishing the relative abundance of the multiplexed samples at the MS</w:t>
+        <w:t>. Two kinds of labels exist, (1) isobaric labels have similar masses but fragment differently, allowing distinguishing the relative abundance of the multiplexed samples at the MS</w:t>
       </w:r>
       <w:r>
         <w:rPr>
@@ -766,7 +819,7 @@
         <w:pStyle w:val="ListParagraph"/>
         <w:numPr>
           <w:ilvl w:val="0"/>
-          <w:numId w:val="16"/>
+          <w:numId w:val="18"/>
         </w:numPr>
         <w:jc w:val="both"/>
         <w:rPr>
@@ -781,7 +834,23 @@
           <w:color w:val="002060"/>
           <w:lang w:val="en-GB"/>
         </w:rPr>
-        <w:t>No labelling: so-called label free techniques.</w:t>
+        <w:t xml:space="preserve">No </w:t>
+      </w:r>
+      <w:r>
+        <w:rPr>
+          <w:b/>
+          <w:color w:val="002060"/>
+          <w:lang w:val="en-GB"/>
+        </w:rPr>
+        <w:t>l</w:t>
+      </w:r>
+      <w:r>
+        <w:rPr>
+          <w:b/>
+          <w:color w:val="002060"/>
+          <w:lang w:val="en-GB"/>
+        </w:rPr>
+        <w:t>abelling: so-called label free techniques.</w:t>
       </w:r>
       <w:r>
         <w:rPr>
@@ -795,6 +864,26 @@
       <w:pPr>
         <w:jc w:val="both"/>
         <w:rPr>
+          <w:b/>
+          <w:color w:val="002060"/>
+          <w:lang w:val="en-GB"/>
+        </w:rPr>
+      </w:pPr>
+    </w:p>
+    <w:p>
+      <w:pPr>
+        <w:jc w:val="both"/>
+        <w:rPr>
+          <w:b/>
+          <w:color w:val="002060"/>
+          <w:lang w:val="en-GB"/>
+        </w:rPr>
+      </w:pPr>
+    </w:p>
+    <w:p>
+      <w:pPr>
+        <w:jc w:val="both"/>
+        <w:rPr>
           <w:lang w:val="en-GB"/>
         </w:rPr>
       </w:pPr>
@@ -804,7 +893,7 @@
           <w:lang w:val="nb-NO" w:eastAsia="nb-NO"/>
         </w:rPr>
         <w:drawing>
-          <wp:inline distT="0" distB="0" distL="0" distR="0" wp14:anchorId="10FF8E6D" wp14:editId="3707A2E5">
+          <wp:inline distT="0" distB="0" distL="0" distR="0">
             <wp:extent cx="5935980" cy="4168140"/>
             <wp:effectExtent l="0" t="0" r="0" b="0"/>
             <wp:docPr id="1" name="Picture 1" descr="D:\java\PeptideShaker\wiki\tutorial\2 - Quantification\2.0 - Introduction\illustrations\labelling.png"/>
@@ -821,10 +910,10 @@
                     </pic:cNvPicPr>
                   </pic:nvPicPr>
                   <pic:blipFill>
-                    <a:blip r:embed="rId9">
+                    <a:blip r:embed="rId8" cstate="print">
                       <a:extLst>
                         <a:ext uri="{28A0092B-C50C-407E-A947-70E740481C1C}">
-                          <a14:useLocalDpi xmlns:a14="http://schemas.microsoft.com/office/drawing/2010/main" val="0"/>
+                          <a14:useLocalDpi xmlns:a14="http://schemas.microsoft.com/office/drawing/2010/main" xmlns:wps="http://schemas.microsoft.com/office/word/2010/wordprocessingShape" xmlns:wpi="http://schemas.microsoft.com/office/word/2010/wordprocessingInk" xmlns:wpg="http://schemas.microsoft.com/office/word/2010/wordprocessingGroup" xmlns:w14="http://schemas.microsoft.com/office/word/2010/wordml" xmlns:w="http://schemas.openxmlformats.org/wordprocessingml/2006/main" xmlns:w10="urn:schemas-microsoft-com:office:word" xmlns:wp14="http://schemas.microsoft.com/office/word/2010/wordprocessingDrawing" xmlns:v="urn:schemas-microsoft-com:vml" xmlns:o="urn:schemas-microsoft-com:office:office" xmlns:mc="http://schemas.openxmlformats.org/markup-compatibility/2006" xmlns:wpc="http://schemas.microsoft.com/office/word/2010/wordprocessingCanvas" xmlns="" val="0"/>
                         </a:ext>
                       </a:extLst>
                     </a:blip>
@@ -852,12 +941,6 @@
           </wp:inline>
         </w:drawing>
       </w:r>
-      <w:r>
-        <w:rPr>
-          <w:lang w:val="en-GB"/>
-        </w:rPr>
-        <w:br w:type="page"/>
-      </w:r>
     </w:p>
     <w:p>
       <w:pPr>
@@ -866,51 +949,15 @@
           <w:lang w:val="en-GB"/>
         </w:rPr>
       </w:pPr>
-      <w:r>
-        <w:rPr>
-          <w:lang w:val="en-GB"/>
-        </w:rPr>
-        <w:lastRenderedPageBreak/>
-        <w:t>In every case, the protein amount can be inferred from different metrics:</w:t>
-      </w:r>
-      <w:r>
-        <w:rPr>
-          <w:lang w:val="en-GB"/>
-        </w:rPr>
-        <w:t xml:space="preserve"> </w:t>
-      </w:r>
     </w:p>
     <w:p>
       <w:pPr>
-        <w:pStyle w:val="ListParagraph"/>
-        <w:numPr>
-          <w:ilvl w:val="0"/>
-          <w:numId w:val="17"/>
-        </w:numPr>
         <w:jc w:val="both"/>
         <w:rPr>
-          <w:lang w:val="en-GB"/>
-        </w:rPr>
-      </w:pPr>
-      <w:r>
-        <w:rPr>
-          <w:lang w:val="en-GB"/>
-        </w:rPr>
-        <w:t>MS</w:t>
-      </w:r>
-      <w:r>
-        <w:rPr>
-          <w:vertAlign w:val="superscript"/>
-          <w:lang w:val="en-GB"/>
-        </w:rPr>
-        <w:t>1</w:t>
-      </w:r>
-      <w:r>
-        <w:rPr>
-          <w:lang w:val="en-GB"/>
-        </w:rPr>
-        <w:t xml:space="preserve"> intensities</w:t>
-      </w:r>
+          <w:sz w:val="8"/>
+          <w:lang w:val="en-GB"/>
+        </w:rPr>
+      </w:pPr>
     </w:p>
     <w:p>
       <w:pPr>
@@ -923,32 +970,50 @@
         <w:rPr>
           <w:lang w:val="en-GB"/>
         </w:rPr>
-        <w:t xml:space="preserve">Comparing peptide intensities </w:t>
-      </w:r>
-      <w:r>
-        <w:rPr>
-          <w:lang w:val="en-GB"/>
-        </w:rPr>
-        <w:t>in the survey scans is the gold standard approach for relative quantification. It is also used for absolute quantification by summing up peptide intensities of every protein.</w:t>
+        <w:t>T</w:t>
+      </w:r>
+      <w:r>
+        <w:rPr>
+          <w:lang w:val="en-GB"/>
+        </w:rPr>
+        <w:t>he protein amount can be inferred from different metrics:</w:t>
+      </w:r>
+      <w:r>
+        <w:rPr>
+          <w:lang w:val="en-GB"/>
+        </w:rPr>
+        <w:t xml:space="preserve"> </w:t>
       </w:r>
     </w:p>
     <w:p>
       <w:pPr>
-        <w:pStyle w:val="ListParagraph"/>
-        <w:numPr>
-          <w:ilvl w:val="0"/>
-          <w:numId w:val="17"/>
-        </w:numPr>
         <w:jc w:val="both"/>
         <w:rPr>
-          <w:lang w:val="en-GB"/>
-        </w:rPr>
-      </w:pPr>
-      <w:r>
-        <w:rPr>
-          <w:lang w:val="en-GB"/>
-        </w:rPr>
-        <w:t>The MS/MS spectrum count</w:t>
+          <w:b/>
+          <w:lang w:val="en-GB"/>
+        </w:rPr>
+      </w:pPr>
+      <w:r>
+        <w:rPr>
+          <w:b/>
+          <w:lang w:val="en-GB"/>
+        </w:rPr>
+        <w:t>MS</w:t>
+      </w:r>
+      <w:r>
+        <w:rPr>
+          <w:b/>
+          <w:vertAlign w:val="superscript"/>
+          <w:lang w:val="en-GB"/>
+        </w:rPr>
+        <w:t>1</w:t>
+      </w:r>
+      <w:r>
+        <w:rPr>
+          <w:b/>
+          <w:lang w:val="en-GB"/>
+        </w:rPr>
+        <w:t xml:space="preserve"> intensities</w:t>
       </w:r>
     </w:p>
     <w:p>
@@ -962,69 +1027,23 @@
         <w:rPr>
           <w:lang w:val="en-GB"/>
         </w:rPr>
-        <w:t>It is the simplest way to estimate the abundance of a protein: it relies on the fact that abundant proteins are more likely to trigger the m</w:t>
-      </w:r>
-      <w:r>
-        <w:rPr>
-          <w:lang w:val="en-GB"/>
-        </w:rPr>
-        <w:t>easurement of</w:t>
-      </w:r>
-      <w:r>
-        <w:rPr>
-          <w:lang w:val="en-GB"/>
-        </w:rPr>
-        <w:t xml:space="preserve"> MS/MS spect</w:t>
-      </w:r>
-      <w:r>
-        <w:rPr>
-          <w:lang w:val="en-GB"/>
-        </w:rPr>
-        <w:t>ra</w:t>
-      </w:r>
-      <w:r>
-        <w:rPr>
-          <w:lang w:val="en-GB"/>
-        </w:rPr>
-        <w:t>.</w:t>
-      </w:r>
-      <w:r>
-        <w:rPr>
-          <w:lang w:val="en-GB"/>
-        </w:rPr>
-        <w:t xml:space="preserve"> </w:t>
+        <w:t>Comparing peptide intensities in the survey scans is the gold standard approach for relative quantification. It is also used for absolute quantification by summing up peptide intensities of every protein.</w:t>
       </w:r>
     </w:p>
     <w:p>
       <w:pPr>
-        <w:pStyle w:val="ListParagraph"/>
-        <w:numPr>
-          <w:ilvl w:val="0"/>
-          <w:numId w:val="17"/>
-        </w:numPr>
         <w:jc w:val="both"/>
         <w:rPr>
-          <w:lang w:val="en-GB"/>
-        </w:rPr>
-      </w:pPr>
-      <w:r>
-        <w:rPr>
-          <w:lang w:val="en-GB"/>
-        </w:rPr>
-        <w:t>MS</w:t>
-      </w:r>
-      <w:r>
-        <w:rPr>
-          <w:vertAlign w:val="superscript"/>
-          <w:lang w:val="en-GB"/>
-        </w:rPr>
-        <w:t>2</w:t>
-      </w:r>
-      <w:r>
-        <w:rPr>
-          <w:lang w:val="en-GB"/>
-        </w:rPr>
-        <w:t xml:space="preserve"> intensities</w:t>
+          <w:b/>
+          <w:lang w:val="en-GB"/>
+        </w:rPr>
+      </w:pPr>
+      <w:r>
+        <w:rPr>
+          <w:b/>
+          <w:lang w:val="en-GB"/>
+        </w:rPr>
+        <w:t>The MS/MS spectrum count</w:t>
       </w:r>
     </w:p>
     <w:p>
@@ -1038,43 +1057,58 @@
         <w:rPr>
           <w:lang w:val="en-GB"/>
         </w:rPr>
-        <w:t>There are two major uses of the MS</w:t>
-      </w:r>
-      <w:r>
-        <w:rPr>
-          <w:vertAlign w:val="superscript"/>
-          <w:lang w:val="en-GB"/>
-        </w:rPr>
-        <w:t>2</w:t>
-      </w:r>
-      <w:r>
-        <w:rPr>
-          <w:lang w:val="en-GB"/>
-        </w:rPr>
-        <w:t xml:space="preserve"> intensities for quantification. The first one is based on so-called reporter ions generated by the label applied to every sample. The relative comparison of the intensities of these ions is used to estimate the relative abundance of every identified peptide or protein.</w:t>
+        <w:t>It is the simplest way to estimate the abundance of a protein: it relies on the fact that abundant proteins are more likely to trigger the m</w:t>
+      </w:r>
+      <w:r>
+        <w:rPr>
+          <w:lang w:val="en-GB"/>
+        </w:rPr>
+        <w:t>easurement of</w:t>
+      </w:r>
+      <w:r>
+        <w:rPr>
+          <w:lang w:val="en-GB"/>
+        </w:rPr>
+        <w:t xml:space="preserve"> MS/MS spect</w:t>
+      </w:r>
+      <w:r>
+        <w:rPr>
+          <w:lang w:val="en-GB"/>
+        </w:rPr>
+        <w:t>ra</w:t>
+      </w:r>
+      <w:r>
+        <w:rPr>
+          <w:lang w:val="en-GB"/>
+        </w:rPr>
+        <w:t>.</w:t>
+      </w:r>
+      <w:r>
+        <w:rPr>
+          <w:lang w:val="en-GB"/>
+        </w:rPr>
+        <w:t xml:space="preserve"> </w:t>
       </w:r>
     </w:p>
     <w:p>
       <w:pPr>
         <w:jc w:val="both"/>
         <w:rPr>
-          <w:lang w:val="en-GB"/>
-        </w:rPr>
-      </w:pPr>
-      <w:r>
-        <w:rPr>
-          <w:lang w:val="en-GB"/>
-        </w:rPr>
-        <w:t xml:space="preserve">The </w:t>
-      </w:r>
-      <w:r>
-        <w:rPr>
-          <w:lang w:val="en-GB"/>
-        </w:rPr>
+          <w:b/>
+          <w:lang w:val="en-GB"/>
+        </w:rPr>
+      </w:pPr>
+      <w:r>
+        <w:rPr>
+          <w:b/>
+          <w:lang w:val="en-GB"/>
+        </w:rPr>
+        <w:lastRenderedPageBreak/>
         <w:t>MS</w:t>
       </w:r>
       <w:r>
         <w:rPr>
+          <w:b/>
           <w:vertAlign w:val="superscript"/>
           <w:lang w:val="en-GB"/>
         </w:rPr>
@@ -1082,60 +1116,10 @@
       </w:r>
       <w:r>
         <w:rPr>
-          <w:vertAlign w:val="superscript"/>
-          <w:lang w:val="en-GB"/>
-        </w:rPr>
-        <w:t xml:space="preserve"> </w:t>
-      </w:r>
-      <w:r>
-        <w:rPr>
-          <w:lang w:val="en-GB"/>
-        </w:rPr>
-        <w:t xml:space="preserve">intensities are also used in a targeted way, </w:t>
-      </w:r>
-      <w:r>
-        <w:rPr>
-          <w:lang w:val="en-GB"/>
-        </w:rPr>
-        <w:t>named</w:t>
-      </w:r>
-      <w:r>
-        <w:rPr>
-          <w:lang w:val="en-GB"/>
-        </w:rPr>
-        <w:t xml:space="preserve"> Single Reaction Monitoring (SRM)</w:t>
-      </w:r>
-      <w:r>
-        <w:rPr>
-          <w:lang w:val="en-GB"/>
-        </w:rPr>
-        <w:t>,</w:t>
-      </w:r>
-      <w:r>
-        <w:rPr>
-          <w:lang w:val="en-GB"/>
-        </w:rPr>
-        <w:t xml:space="preserve"> where the mass spectrometer targets a so-called transition consisting of a peptide and a fragment ion. The </w:t>
-      </w:r>
-      <w:proofErr w:type="spellStart"/>
-      <w:r>
-        <w:rPr>
-          <w:lang w:val="en-GB"/>
-        </w:rPr>
-        <w:t>the</w:t>
-      </w:r>
-      <w:proofErr w:type="spellEnd"/>
-      <w:r>
-        <w:rPr>
-          <w:lang w:val="en-GB"/>
-        </w:rPr>
-        <w:t xml:space="preserve"> fragment ion intensity standard </w:t>
-      </w:r>
-      <w:r>
-        <w:rPr>
-          <w:lang w:val="en-GB"/>
-        </w:rPr>
-        <w:t>provides an estimate of the protein abundance.</w:t>
+          <w:b/>
+          <w:lang w:val="en-GB"/>
+        </w:rPr>
+        <w:t xml:space="preserve"> intensities</w:t>
       </w:r>
     </w:p>
     <w:p>
@@ -1149,75 +1133,120 @@
         <w:rPr>
           <w:lang w:val="en-GB"/>
         </w:rPr>
-        <w:t>In every case, comparing the quantitative signal</w:t>
-      </w:r>
-      <w:r>
-        <w:rPr>
-          <w:lang w:val="en-GB"/>
-        </w:rPr>
-        <w:t>s</w:t>
-      </w:r>
-      <w:r>
-        <w:rPr>
-          <w:lang w:val="en-GB"/>
-        </w:rPr>
-        <w:t xml:space="preserve"> </w:t>
-      </w:r>
-      <w:r>
-        <w:rPr>
-          <w:lang w:val="en-GB"/>
-        </w:rPr>
-        <w:t xml:space="preserve">from the different samples </w:t>
-      </w:r>
-      <w:r>
-        <w:rPr>
-          <w:lang w:val="en-GB"/>
-        </w:rPr>
-        <w:t>provides an estimate of the relative abundance of the measured species</w:t>
-      </w:r>
-      <w:r>
-        <w:rPr>
-          <w:lang w:val="en-GB"/>
-        </w:rPr>
-        <w:t xml:space="preserve"> – with more or less accuracy</w:t>
-      </w:r>
-      <w:r>
-        <w:rPr>
-          <w:lang w:val="en-GB"/>
-        </w:rPr>
-        <w:t xml:space="preserve">. The absolute quantification is achieved by comparing the quantitative signal to an internal standard. It is important to note there the </w:t>
-      </w:r>
-      <w:r>
-        <w:rPr>
-          <w:lang w:val="en-GB"/>
-        </w:rPr>
-        <w:t xml:space="preserve">potentially </w:t>
-      </w:r>
-      <w:r>
-        <w:rPr>
-          <w:lang w:val="en-GB"/>
-        </w:rPr>
-        <w:t xml:space="preserve">important bias introduced by protein digestion and peptide ionization. </w:t>
-      </w:r>
-      <w:r>
-        <w:rPr>
-          <w:lang w:val="en-GB"/>
-        </w:rPr>
-        <w:t>When possible, a spiked-in labelled version of the quantified species is usually used as internal standard.</w:t>
+        <w:t>There are two major uses of the MS</w:t>
+      </w:r>
+      <w:r>
+        <w:rPr>
+          <w:vertAlign w:val="superscript"/>
+          <w:lang w:val="en-GB"/>
+        </w:rPr>
+        <w:t>2</w:t>
+      </w:r>
+      <w:r>
+        <w:rPr>
+          <w:lang w:val="en-GB"/>
+        </w:rPr>
+        <w:t xml:space="preserve"> intensities for quantification. The first one is based on so-called reporter ions generated by the label applied to every sample. The relative comparison of the intensities of these ions is used to estimate the relative abundance of every identified peptide or protein.</w:t>
       </w:r>
     </w:p>
     <w:p>
       <w:pPr>
-        <w:spacing w:after="0" w:line="240" w:lineRule="auto"/>
-        <w:rPr>
-          <w:lang w:val="en-GB"/>
-        </w:rPr>
-      </w:pPr>
-      <w:r>
-        <w:rPr>
-          <w:lang w:val="en-GB"/>
-        </w:rPr>
-        <w:br w:type="page"/>
+        <w:jc w:val="both"/>
+        <w:rPr>
+          <w:lang w:val="en-GB"/>
+        </w:rPr>
+      </w:pPr>
+      <w:r>
+        <w:rPr>
+          <w:lang w:val="en-GB"/>
+        </w:rPr>
+        <w:t>The MS</w:t>
+      </w:r>
+      <w:r>
+        <w:rPr>
+          <w:vertAlign w:val="superscript"/>
+          <w:lang w:val="en-GB"/>
+        </w:rPr>
+        <w:t>2</w:t>
+      </w:r>
+      <w:r>
+        <w:rPr>
+          <w:vertAlign w:val="superscript"/>
+          <w:lang w:val="en-GB"/>
+        </w:rPr>
+        <w:t xml:space="preserve"> </w:t>
+      </w:r>
+      <w:r>
+        <w:rPr>
+          <w:lang w:val="en-GB"/>
+        </w:rPr>
+        <w:t xml:space="preserve">intensities are also used in a targeted way, </w:t>
+      </w:r>
+      <w:r>
+        <w:rPr>
+          <w:lang w:val="en-GB"/>
+        </w:rPr>
+        <w:t>called</w:t>
+      </w:r>
+      <w:r>
+        <w:rPr>
+          <w:lang w:val="en-GB"/>
+        </w:rPr>
+        <w:t xml:space="preserve"> S</w:t>
+      </w:r>
+      <w:r>
+        <w:rPr>
+          <w:lang w:val="en-GB"/>
+        </w:rPr>
+        <w:t>elected</w:t>
+      </w:r>
+      <w:r>
+        <w:rPr>
+          <w:lang w:val="en-GB"/>
+        </w:rPr>
+        <w:t xml:space="preserve"> Reaction Monitoring (SRM)</w:t>
+      </w:r>
+      <w:r>
+        <w:rPr>
+          <w:lang w:val="en-GB"/>
+        </w:rPr>
+        <w:t>,</w:t>
+      </w:r>
+      <w:r>
+        <w:rPr>
+          <w:lang w:val="en-GB"/>
+        </w:rPr>
+        <w:t xml:space="preserve"> where the mass spectrometer targets a so-called transition consisting of </w:t>
+      </w:r>
+      <w:r>
+        <w:rPr>
+          <w:lang w:val="en-GB"/>
+        </w:rPr>
+        <w:t xml:space="preserve">the combination of </w:t>
+      </w:r>
+      <w:r>
+        <w:rPr>
+          <w:lang w:val="en-GB"/>
+        </w:rPr>
+        <w:t xml:space="preserve">a peptide and a fragment ion. </w:t>
+      </w:r>
+      <w:r>
+        <w:rPr>
+          <w:lang w:val="en-GB"/>
+        </w:rPr>
+        <w:t xml:space="preserve">A </w:t>
+      </w:r>
+      <w:r>
+        <w:rPr>
+          <w:lang w:val="en-GB"/>
+        </w:rPr>
+        <w:t xml:space="preserve">fragment ion intensity standard </w:t>
+      </w:r>
+      <w:r>
+        <w:rPr>
+          <w:lang w:val="en-GB"/>
+        </w:rPr>
+        <w:t>provides an estimate of the protein abundance.</w:t>
       </w:r>
     </w:p>
     <w:p>
@@ -1227,54 +1256,224 @@
           <w:lang w:val="en-GB"/>
         </w:rPr>
       </w:pPr>
-      <w:r>
-        <w:rPr>
-          <w:lang w:val="en-GB"/>
-        </w:rPr>
-        <w:lastRenderedPageBreak/>
-        <w:t xml:space="preserve">This </w:t>
-      </w:r>
-      <w:r>
-        <w:rPr>
-          <w:lang w:val="en-GB"/>
-        </w:rPr>
-        <w:t>chapter</w:t>
-      </w:r>
-      <w:r>
-        <w:rPr>
-          <w:lang w:val="en-GB"/>
-        </w:rPr>
-        <w:t xml:space="preserve"> will </w:t>
-      </w:r>
-      <w:r>
-        <w:rPr>
-          <w:lang w:val="en-GB"/>
-        </w:rPr>
-        <w:t xml:space="preserve">present the bioinformatics methods involved in quantitative studies, covering the </w:t>
-      </w:r>
-      <w:proofErr w:type="gramStart"/>
-      <w:r>
-        <w:rPr>
-          <w:lang w:val="en-GB"/>
-        </w:rPr>
-        <w:t>following</w:t>
-      </w:r>
-      <w:proofErr w:type="gramEnd"/>
-      <w:r>
-        <w:rPr>
-          <w:lang w:val="en-GB"/>
-        </w:rPr>
-        <w:t xml:space="preserve"> approaches</w:t>
-      </w:r>
-      <w:r>
-        <w:rPr>
-          <w:lang w:val="en-GB"/>
-        </w:rPr>
-        <w:t>:</w:t>
-      </w:r>
     </w:p>
     <w:p>
       <w:pPr>
+        <w:jc w:val="both"/>
+        <w:rPr>
+          <w:b/>
+          <w:lang w:val="en-GB"/>
+        </w:rPr>
+      </w:pPr>
+      <w:r>
+        <w:rPr>
+          <w:b/>
+          <w:lang w:val="en-GB"/>
+        </w:rPr>
+        <w:t>Sample Comparison</w:t>
+      </w:r>
+    </w:p>
+    <w:p>
+      <w:pPr>
+        <w:jc w:val="both"/>
+        <w:rPr>
+          <w:lang w:val="en-GB"/>
+        </w:rPr>
+      </w:pPr>
+      <w:r>
+        <w:rPr>
+          <w:lang w:val="en-GB"/>
+        </w:rPr>
+        <w:t xml:space="preserve">In </w:t>
+      </w:r>
+      <w:r>
+        <w:rPr>
+          <w:lang w:val="en-GB"/>
+        </w:rPr>
+        <w:t>all</w:t>
+      </w:r>
+      <w:r>
+        <w:rPr>
+          <w:lang w:val="en-GB"/>
+        </w:rPr>
+        <w:t xml:space="preserve"> case</w:t>
+      </w:r>
+      <w:r>
+        <w:rPr>
+          <w:lang w:val="en-GB"/>
+        </w:rPr>
+        <w:t>s</w:t>
+      </w:r>
+      <w:r>
+        <w:rPr>
+          <w:lang w:val="en-GB"/>
+        </w:rPr>
+        <w:t>, comparing the quantitative signal</w:t>
+      </w:r>
+      <w:r>
+        <w:rPr>
+          <w:lang w:val="en-GB"/>
+        </w:rPr>
+        <w:t>s</w:t>
+      </w:r>
+      <w:r>
+        <w:rPr>
+          <w:lang w:val="en-GB"/>
+        </w:rPr>
+        <w:t xml:space="preserve"> </w:t>
+      </w:r>
+      <w:r>
+        <w:rPr>
+          <w:lang w:val="en-GB"/>
+        </w:rPr>
+        <w:t xml:space="preserve">from the different samples </w:t>
+      </w:r>
+      <w:r>
+        <w:rPr>
+          <w:lang w:val="en-GB"/>
+        </w:rPr>
+        <w:t>provides an estimate of the relative abundance of the measured species</w:t>
+      </w:r>
+      <w:r>
+        <w:rPr>
+          <w:lang w:val="en-GB"/>
+        </w:rPr>
+        <w:t xml:space="preserve"> – with more or less accuracy</w:t>
+      </w:r>
+      <w:r>
+        <w:rPr>
+          <w:lang w:val="en-GB"/>
+        </w:rPr>
+        <w:t>. The absolute quantification is achieved by comparing the quantitative signal to an internal sta</w:t>
+      </w:r>
+      <w:r>
+        <w:rPr>
+          <w:lang w:val="en-GB"/>
+        </w:rPr>
+        <w:t xml:space="preserve">ndard. It is important to note </w:t>
+      </w:r>
+      <w:r>
+        <w:rPr>
+          <w:lang w:val="en-GB"/>
+        </w:rPr>
+        <w:t xml:space="preserve">here the potentially important bias introduced by protein digestion and peptide ionization. </w:t>
+      </w:r>
+      <w:r>
+        <w:rPr>
+          <w:lang w:val="en-GB"/>
+        </w:rPr>
+        <w:t>When possible, a spiked-in labelled version of the quantified species is usually used as internal standard.</w:t>
+      </w:r>
+    </w:p>
+    <w:p>
+      <w:pPr>
+        <w:jc w:val="both"/>
+        <w:rPr>
+          <w:lang w:val="en-GB"/>
+        </w:rPr>
+      </w:pPr>
+    </w:p>
+    <w:p>
+      <w:pPr>
+        <w:jc w:val="both"/>
+        <w:rPr>
+          <w:b/>
+          <w:lang w:val="en-GB"/>
+        </w:rPr>
+      </w:pPr>
+      <w:r>
+        <w:rPr>
+          <w:b/>
+          <w:lang w:val="en-GB"/>
+        </w:rPr>
+        <w:t>Overview</w:t>
+      </w:r>
+    </w:p>
+    <w:p>
+      <w:pPr>
+        <w:jc w:val="both"/>
+        <w:rPr>
+          <w:lang w:val="en-GB"/>
+        </w:rPr>
+      </w:pPr>
+      <w:r>
+        <w:rPr>
+          <w:lang w:val="en-GB"/>
+        </w:rPr>
+        <w:t xml:space="preserve">This </w:t>
+      </w:r>
+      <w:r>
+        <w:rPr>
+          <w:lang w:val="en-GB"/>
+        </w:rPr>
+        <w:t>chapter</w:t>
+      </w:r>
+      <w:r>
+        <w:rPr>
+          <w:lang w:val="en-GB"/>
+        </w:rPr>
+        <w:t xml:space="preserve"> </w:t>
+      </w:r>
+      <w:r>
+        <w:rPr>
+          <w:lang w:val="en-GB"/>
+        </w:rPr>
+        <w:t>present</w:t>
+      </w:r>
+      <w:r>
+        <w:rPr>
+          <w:lang w:val="en-GB"/>
+        </w:rPr>
+        <w:t>s</w:t>
+      </w:r>
+      <w:r>
+        <w:rPr>
+          <w:lang w:val="en-GB"/>
+        </w:rPr>
+        <w:t xml:space="preserve"> the bioinformatics </w:t>
+      </w:r>
+      <w:r>
+        <w:rPr>
+          <w:lang w:val="en-GB"/>
+        </w:rPr>
+        <w:t xml:space="preserve">and </w:t>
+      </w:r>
+      <w:r>
+        <w:rPr>
+          <w:lang w:val="en-GB"/>
+        </w:rPr>
+        <w:t xml:space="preserve">methods </w:t>
+      </w:r>
+      <w:r>
+        <w:rPr>
+          <w:lang w:val="en-GB"/>
+        </w:rPr>
+        <w:t xml:space="preserve">the statistical techniques </w:t>
+      </w:r>
+      <w:r>
+        <w:rPr>
+          <w:lang w:val="en-GB"/>
+        </w:rPr>
+        <w:t>involved in quantitative studies, covering the following approaches</w:t>
+      </w:r>
+      <w:r>
+        <w:rPr>
+          <w:lang w:val="en-GB"/>
+        </w:rPr>
+        <w:t>:</w:t>
+      </w:r>
+    </w:p>
+    <w:p>
+      <w:pPr>
+        <w:jc w:val="both"/>
+        <w:rPr>
+          <w:sz w:val="8"/>
+          <w:lang w:val="en-GB"/>
+        </w:rPr>
+      </w:pPr>
+    </w:p>
+    <w:p>
+      <w:pPr>
         <w:pStyle w:val="ListParagraph"/>
         <w:jc w:val="both"/>
         <w:rPr>
@@ -1287,7 +1486,14 @@
           <w:b/>
           <w:lang w:val="en-GB"/>
         </w:rPr>
-        <w:t xml:space="preserve">1.1 </w:t>
+        <w:t>2</w:t>
+      </w:r>
+      <w:r>
+        <w:rPr>
+          <w:b/>
+          <w:lang w:val="en-GB"/>
+        </w:rPr>
+        <w:t xml:space="preserve">.1 </w:t>
       </w:r>
       <w:r>
         <w:rPr>
@@ -1318,7 +1524,14 @@
           <w:b/>
           <w:lang w:val="en-GB"/>
         </w:rPr>
-        <w:t>1.2</w:t>
+        <w:t>2</w:t>
+      </w:r>
+      <w:r>
+        <w:rPr>
+          <w:b/>
+          <w:lang w:val="en-GB"/>
+        </w:rPr>
+        <w:t>.2</w:t>
       </w:r>
       <w:r>
         <w:rPr>
@@ -1349,7 +1562,14 @@
           <w:b/>
           <w:lang w:val="en-GB"/>
         </w:rPr>
-        <w:t>1.3</w:t>
+        <w:t>2</w:t>
+      </w:r>
+      <w:r>
+        <w:rPr>
+          <w:b/>
+          <w:lang w:val="en-GB"/>
+        </w:rPr>
+        <w:t>.3</w:t>
       </w:r>
       <w:r>
         <w:rPr>
@@ -1358,21 +1578,12 @@
         </w:rPr>
         <w:tab/>
       </w:r>
-      <w:proofErr w:type="spellStart"/>
-      <w:r>
-        <w:rPr>
-          <w:b/>
-          <w:lang w:val="en-GB"/>
-        </w:rPr>
-        <w:t>Labeled</w:t>
-      </w:r>
-      <w:proofErr w:type="spellEnd"/>
-      <w:r>
-        <w:rPr>
-          <w:b/>
-          <w:lang w:val="en-GB"/>
-        </w:rPr>
-        <w:t xml:space="preserve"> MS1</w:t>
+      <w:r>
+        <w:rPr>
+          <w:b/>
+          <w:lang w:val="en-GB"/>
+        </w:rPr>
+        <w:t>Label-free MS1</w:t>
       </w:r>
     </w:p>
     <w:p>
@@ -1389,7 +1600,14 @@
           <w:b/>
           <w:lang w:val="en-GB"/>
         </w:rPr>
-        <w:t>1.4</w:t>
+        <w:t>2</w:t>
+      </w:r>
+      <w:r>
+        <w:rPr>
+          <w:b/>
+          <w:lang w:val="en-GB"/>
+        </w:rPr>
+        <w:t>.4</w:t>
       </w:r>
       <w:r>
         <w:rPr>
@@ -1398,12 +1616,21 @@
         </w:rPr>
         <w:tab/>
       </w:r>
-      <w:r>
-        <w:rPr>
-          <w:b/>
-          <w:lang w:val="en-GB"/>
-        </w:rPr>
-        <w:t>Label-free MS1</w:t>
+      <w:proofErr w:type="spellStart"/>
+      <w:r>
+        <w:rPr>
+          <w:b/>
+          <w:lang w:val="en-GB"/>
+        </w:rPr>
+        <w:t>Labeled</w:t>
+      </w:r>
+      <w:proofErr w:type="spellEnd"/>
+      <w:r>
+        <w:rPr>
+          <w:b/>
+          <w:lang w:val="en-GB"/>
+        </w:rPr>
+        <w:t xml:space="preserve"> MS1</w:t>
       </w:r>
     </w:p>
     <w:p>
@@ -1420,7 +1647,14 @@
           <w:b/>
           <w:lang w:val="en-GB"/>
         </w:rPr>
-        <w:t>1.5</w:t>
+        <w:t>2</w:t>
+      </w:r>
+      <w:r>
+        <w:rPr>
+          <w:b/>
+          <w:lang w:val="en-GB"/>
+        </w:rPr>
+        <w:t>.5</w:t>
       </w:r>
       <w:r>
         <w:rPr>
@@ -1439,91 +1673,76 @@
     </w:p>
     <w:p>
       <w:pPr>
+        <w:pStyle w:val="ListParagraph"/>
         <w:jc w:val="both"/>
         <w:rPr>
-          <w:lang w:val="en-GB"/>
-        </w:rPr>
-      </w:pPr>
-      <w:r>
-        <w:rPr>
-          <w:lang w:val="en-GB"/>
-        </w:rPr>
-        <w:t>Finally, we will introduce statistical techniques usually necessary to interpret the results of quantitative studies</w:t>
+          <w:b/>
+          <w:lang w:val="en-GB"/>
+        </w:rPr>
+      </w:pPr>
+      <w:r>
+        <w:rPr>
+          <w:b/>
+          <w:lang w:val="en-GB"/>
+        </w:rPr>
+        <w:t>2</w:t>
+      </w:r>
+      <w:r>
+        <w:rPr>
+          <w:b/>
+          <w:lang w:val="en-GB"/>
+        </w:rPr>
+        <w:t>.6</w:t>
+      </w:r>
+      <w:r>
+        <w:rPr>
+          <w:b/>
+          <w:lang w:val="en-GB"/>
+        </w:rPr>
+        <w:tab/>
+      </w:r>
+      <w:r>
+        <w:rPr>
+          <w:b/>
+          <w:lang w:val="en-GB"/>
+        </w:rPr>
+        <w:t>Statistical</w:t>
+      </w:r>
+      <w:r>
+        <w:rPr>
+          <w:b/>
+          <w:lang w:val="en-GB"/>
+        </w:rPr>
+        <w:t xml:space="preserve"> Analysis</w:t>
       </w:r>
     </w:p>
     <w:p>
       <w:pPr>
-        <w:pStyle w:val="ListParagraph"/>
-        <w:jc w:val="both"/>
-        <w:rPr>
-          <w:b/>
-          <w:lang w:val="en-GB"/>
-        </w:rPr>
-      </w:pPr>
-      <w:r>
-        <w:rPr>
-          <w:b/>
-          <w:lang w:val="en-GB"/>
-        </w:rPr>
-        <w:t>1.6</w:t>
-      </w:r>
-      <w:r>
-        <w:rPr>
-          <w:b/>
-          <w:lang w:val="en-GB"/>
-        </w:rPr>
-        <w:tab/>
-      </w:r>
-      <w:r>
-        <w:rPr>
-          <w:b/>
-          <w:lang w:val="en-GB"/>
-        </w:rPr>
-        <w:t>Statistical</w:t>
-      </w:r>
-      <w:r>
-        <w:rPr>
-          <w:b/>
-          <w:lang w:val="en-GB"/>
-        </w:rPr>
-        <w:t xml:space="preserve"> Analysis</w:t>
-      </w:r>
+        <w:spacing w:after="0" w:line="240" w:lineRule="auto"/>
+        <w:rPr>
+          <w:b/>
+          <w:lang w:val="en-GB"/>
+        </w:rPr>
+      </w:pPr>
     </w:p>
     <w:p>
       <w:pPr>
-        <w:pStyle w:val="ListParagraph"/>
-        <w:jc w:val="both"/>
-        <w:rPr>
-          <w:b/>
-          <w:lang w:val="en-GB"/>
-        </w:rPr>
-      </w:pPr>
+        <w:spacing w:after="0" w:line="240" w:lineRule="auto"/>
+        <w:rPr>
+          <w:b/>
+          <w:lang w:val="en-GB"/>
+        </w:rPr>
+      </w:pPr>
+      <w:r>
+        <w:rPr>
+          <w:b/>
+          <w:lang w:val="en-GB"/>
+        </w:rPr>
+        <w:br w:type="page"/>
+      </w:r>
     </w:p>
     <w:p>
       <w:pPr>
-        <w:pStyle w:val="ListParagraph"/>
-        <w:jc w:val="both"/>
-        <w:rPr>
-          <w:lang w:val="en-GB"/>
-        </w:rPr>
-      </w:pPr>
-    </w:p>
-    <w:p>
-      <w:pPr>
-        <w:spacing w:after="0" w:line="240" w:lineRule="auto"/>
-        <w:rPr>
-          <w:lang w:val="en-GB"/>
-        </w:rPr>
-      </w:pPr>
-      <w:r>
-        <w:rPr>
-          <w:lang w:val="en-GB"/>
-        </w:rPr>
-        <w:br w:type="page"/>
-      </w:r>
-    </w:p>
-    <w:p>
-      <w:pPr>
         <w:pStyle w:val="Title"/>
         <w:rPr>
           <w:lang w:val="en-GB"/>
@@ -1536,15 +1755,6 @@
         <w:lastRenderedPageBreak/>
         <w:t>References</w:t>
       </w:r>
-    </w:p>
-    <w:p>
-      <w:pPr>
-        <w:pStyle w:val="ListParagraph"/>
-        <w:jc w:val="both"/>
-        <w:rPr>
-          <w:lang w:val="en-GB"/>
-        </w:rPr>
-      </w:pPr>
     </w:p>
     <w:p>
       <w:pPr>
@@ -1850,8 +2060,8 @@
       </w:r>
     </w:p>
     <w:sectPr>
-      <w:headerReference w:type="default" r:id="rId10"/>
-      <w:footerReference w:type="default" r:id="rId11"/>
+      <w:headerReference w:type="default" r:id="rId9"/>
+      <w:footerReference w:type="default" r:id="rId10"/>
       <w:pgSz w:w="12240" w:h="15840"/>
       <w:pgMar w:top="1440" w:right="1440" w:bottom="1440" w:left="1440" w:header="708" w:footer="708" w:gutter="0"/>
       <w:cols w:space="708"/>
@@ -1862,7 +2072,7 @@
 </file>
 
 <file path=word/endnotes.xml><?xml version="1.0" encoding="utf-8"?>
-<w:endnotes xmlns:wpc="http://schemas.microsoft.com/office/word/2010/wordprocessingCanvas" xmlns:mc="http://schemas.openxmlformats.org/markup-compatibility/2006" xmlns:o="urn:schemas-microsoft-com:office:office" xmlns:r="http://schemas.openxmlformats.org/officeDocument/2006/relationships" xmlns:m="http://schemas.openxmlformats.org/officeDocument/2006/math" xmlns:v="urn:schemas-microsoft-com:vml" xmlns:wp14="http://schemas.microsoft.com/office/word/2010/wordprocessingDrawing" xmlns:wp="http://schemas.openxmlformats.org/drawingml/2006/wordprocessingDrawing" xmlns:w10="urn:schemas-microsoft-com:office:word" xmlns:w="http://schemas.openxmlformats.org/wordprocessingml/2006/main" xmlns:w14="http://schemas.microsoft.com/office/word/2010/wordml" xmlns:wpg="http://schemas.microsoft.com/office/word/2010/wordprocessingGroup" xmlns:wpi="http://schemas.microsoft.com/office/word/2010/wordprocessingInk" xmlns:wne="http://schemas.microsoft.com/office/word/2006/wordml" xmlns:wps="http://schemas.microsoft.com/office/word/2010/wordprocessingShape" mc:Ignorable="w14 wp14">
+<w:endnotes xmlns:ve="http://schemas.openxmlformats.org/markup-compatibility/2006" xmlns:o="urn:schemas-microsoft-com:office:office" xmlns:r="http://schemas.openxmlformats.org/officeDocument/2006/relationships" xmlns:m="http://schemas.openxmlformats.org/officeDocument/2006/math" xmlns:v="urn:schemas-microsoft-com:vml" xmlns:wp="http://schemas.openxmlformats.org/drawingml/2006/wordprocessingDrawing" xmlns:w10="urn:schemas-microsoft-com:office:word" xmlns:w="http://schemas.openxmlformats.org/wordprocessingml/2006/main" xmlns:wne="http://schemas.microsoft.com/office/word/2006/wordml">
   <w:endnote w:type="separator" w:id="-1">
     <w:p>
       <w:pPr>
@@ -1887,7 +2097,7 @@
 </file>
 
 <file path=word/footer1.xml><?xml version="1.0" encoding="utf-8"?>
-<w:ftr xmlns:wpc="http://schemas.microsoft.com/office/word/2010/wordprocessingCanvas" xmlns:mc="http://schemas.openxmlformats.org/markup-compatibility/2006" xmlns:o="urn:schemas-microsoft-com:office:office" xmlns:r="http://schemas.openxmlformats.org/officeDocument/2006/relationships" xmlns:m="http://schemas.openxmlformats.org/officeDocument/2006/math" xmlns:v="urn:schemas-microsoft-com:vml" xmlns:wp14="http://schemas.microsoft.com/office/word/2010/wordprocessingDrawing" xmlns:wp="http://schemas.openxmlformats.org/drawingml/2006/wordprocessingDrawing" xmlns:w10="urn:schemas-microsoft-com:office:word" xmlns:w="http://schemas.openxmlformats.org/wordprocessingml/2006/main" xmlns:w14="http://schemas.microsoft.com/office/word/2010/wordml" xmlns:wpg="http://schemas.microsoft.com/office/word/2010/wordprocessingGroup" xmlns:wpi="http://schemas.microsoft.com/office/word/2010/wordprocessingInk" xmlns:wne="http://schemas.microsoft.com/office/word/2006/wordml" xmlns:wps="http://schemas.microsoft.com/office/word/2010/wordprocessingShape" mc:Ignorable="w14 wp14">
+<w:ftr xmlns:ve="http://schemas.openxmlformats.org/markup-compatibility/2006" xmlns:o="urn:schemas-microsoft-com:office:office" xmlns:r="http://schemas.openxmlformats.org/officeDocument/2006/relationships" xmlns:m="http://schemas.openxmlformats.org/officeDocument/2006/math" xmlns:v="urn:schemas-microsoft-com:vml" xmlns:wp="http://schemas.openxmlformats.org/drawingml/2006/wordprocessingDrawing" xmlns:w10="urn:schemas-microsoft-com:office:word" xmlns:w="http://schemas.openxmlformats.org/wordprocessingml/2006/main" xmlns:wne="http://schemas.microsoft.com/office/word/2006/wordml">
   <w:p>
     <w:pPr>
       <w:pBdr>
@@ -2033,7 +2243,7 @@
         <w:b/>
         <w:noProof/>
       </w:rPr>
-      <w:t>5</w:t>
+      <w:t>4</w:t>
     </w:r>
     <w:r>
       <w:rPr>
@@ -2046,7 +2256,7 @@
 </file>
 
 <file path=word/footnotes.xml><?xml version="1.0" encoding="utf-8"?>
-<w:footnotes xmlns:wpc="http://schemas.microsoft.com/office/word/2010/wordprocessingCanvas" xmlns:mc="http://schemas.openxmlformats.org/markup-compatibility/2006" xmlns:o="urn:schemas-microsoft-com:office:office" xmlns:r="http://schemas.openxmlformats.org/officeDocument/2006/relationships" xmlns:m="http://schemas.openxmlformats.org/officeDocument/2006/math" xmlns:v="urn:schemas-microsoft-com:vml" xmlns:wp14="http://schemas.microsoft.com/office/word/2010/wordprocessingDrawing" xmlns:wp="http://schemas.openxmlformats.org/drawingml/2006/wordprocessingDrawing" xmlns:w10="urn:schemas-microsoft-com:office:word" xmlns:w="http://schemas.openxmlformats.org/wordprocessingml/2006/main" xmlns:w14="http://schemas.microsoft.com/office/word/2010/wordml" xmlns:wpg="http://schemas.microsoft.com/office/word/2010/wordprocessingGroup" xmlns:wpi="http://schemas.microsoft.com/office/word/2010/wordprocessingInk" xmlns:wne="http://schemas.microsoft.com/office/word/2006/wordml" xmlns:wps="http://schemas.microsoft.com/office/word/2010/wordprocessingShape" mc:Ignorable="w14 wp14">
+<w:footnotes xmlns:ve="http://schemas.openxmlformats.org/markup-compatibility/2006" xmlns:o="urn:schemas-microsoft-com:office:office" xmlns:r="http://schemas.openxmlformats.org/officeDocument/2006/relationships" xmlns:m="http://schemas.openxmlformats.org/officeDocument/2006/math" xmlns:v="urn:schemas-microsoft-com:vml" xmlns:wp="http://schemas.openxmlformats.org/drawingml/2006/wordprocessingDrawing" xmlns:w10="urn:schemas-microsoft-com:office:word" xmlns:w="http://schemas.openxmlformats.org/wordprocessingml/2006/main" xmlns:wne="http://schemas.microsoft.com/office/word/2006/wordml">
   <w:footnote w:type="separator" w:id="-1">
     <w:p>
       <w:pPr>
@@ -2071,7 +2281,7 @@
 </file>
 
 <file path=word/header1.xml><?xml version="1.0" encoding="utf-8"?>
-<w:hdr xmlns:wpc="http://schemas.microsoft.com/office/word/2010/wordprocessingCanvas" xmlns:mc="http://schemas.openxmlformats.org/markup-compatibility/2006" xmlns:o="urn:schemas-microsoft-com:office:office" xmlns:r="http://schemas.openxmlformats.org/officeDocument/2006/relationships" xmlns:m="http://schemas.openxmlformats.org/officeDocument/2006/math" xmlns:v="urn:schemas-microsoft-com:vml" xmlns:wp14="http://schemas.microsoft.com/office/word/2010/wordprocessingDrawing" xmlns:wp="http://schemas.openxmlformats.org/drawingml/2006/wordprocessingDrawing" xmlns:w10="urn:schemas-microsoft-com:office:word" xmlns:w="http://schemas.openxmlformats.org/wordprocessingml/2006/main" xmlns:w14="http://schemas.microsoft.com/office/word/2010/wordml" xmlns:wpg="http://schemas.microsoft.com/office/word/2010/wordprocessingGroup" xmlns:wpi="http://schemas.microsoft.com/office/word/2010/wordprocessingInk" xmlns:wne="http://schemas.microsoft.com/office/word/2006/wordml" xmlns:wps="http://schemas.microsoft.com/office/word/2010/wordprocessingShape" mc:Ignorable="w14 wp14">
+<w:hdr xmlns:ve="http://schemas.openxmlformats.org/markup-compatibility/2006" xmlns:o="urn:schemas-microsoft-com:office:office" xmlns:r="http://schemas.openxmlformats.org/officeDocument/2006/relationships" xmlns:m="http://schemas.openxmlformats.org/officeDocument/2006/math" xmlns:v="urn:schemas-microsoft-com:vml" xmlns:wp="http://schemas.openxmlformats.org/drawingml/2006/wordprocessingDrawing" xmlns:w10="urn:schemas-microsoft-com:office:word" xmlns:w="http://schemas.openxmlformats.org/wordprocessingml/2006/main" xmlns:wne="http://schemas.microsoft.com/office/word/2006/wordml">
   <w:p>
     <w:pPr>
       <w:pStyle w:val="Header"/>
@@ -2107,7 +2317,14 @@
         <w:rFonts w:cs="Calibri"/>
         <w:lang w:eastAsia="de-DE"/>
       </w:rPr>
-      <w:t>1.</w:t>
+      <w:t>2</w:t>
+    </w:r>
+    <w:r>
+      <w:rPr>
+        <w:rFonts w:cs="Calibri"/>
+        <w:lang w:eastAsia="de-DE"/>
+      </w:rPr>
+      <w:t>.</w:t>
     </w:r>
     <w:r>
       <w:rPr>
@@ -2128,7 +2345,7 @@
 </file>
 
 <file path=word/numbering.xml><?xml version="1.0" encoding="utf-8"?>
-<w:numbering xmlns:wpc="http://schemas.microsoft.com/office/word/2010/wordprocessingCanvas" xmlns:mc="http://schemas.openxmlformats.org/markup-compatibility/2006" xmlns:o="urn:schemas-microsoft-com:office:office" xmlns:r="http://schemas.openxmlformats.org/officeDocument/2006/relationships" xmlns:m="http://schemas.openxmlformats.org/officeDocument/2006/math" xmlns:v="urn:schemas-microsoft-com:vml" xmlns:wp14="http://schemas.microsoft.com/office/word/2010/wordprocessingDrawing" xmlns:wp="http://schemas.openxmlformats.org/drawingml/2006/wordprocessingDrawing" xmlns:w10="urn:schemas-microsoft-com:office:word" xmlns:w="http://schemas.openxmlformats.org/wordprocessingml/2006/main" xmlns:w14="http://schemas.microsoft.com/office/word/2010/wordml" xmlns:wpg="http://schemas.microsoft.com/office/word/2010/wordprocessingGroup" xmlns:wpi="http://schemas.microsoft.com/office/word/2010/wordprocessingInk" xmlns:wne="http://schemas.microsoft.com/office/word/2006/wordml" xmlns:wps="http://schemas.microsoft.com/office/word/2010/wordprocessingShape" mc:Ignorable="w14 wp14">
+<w:numbering xmlns:ve="http://schemas.openxmlformats.org/markup-compatibility/2006" xmlns:o="urn:schemas-microsoft-com:office:office" xmlns:r="http://schemas.openxmlformats.org/officeDocument/2006/relationships" xmlns:m="http://schemas.openxmlformats.org/officeDocument/2006/math" xmlns:v="urn:schemas-microsoft-com:vml" xmlns:wp="http://schemas.openxmlformats.org/drawingml/2006/wordprocessingDrawing" xmlns:w10="urn:schemas-microsoft-com:office:word" xmlns:w="http://schemas.openxmlformats.org/wordprocessingml/2006/main" xmlns:wne="http://schemas.microsoft.com/office/word/2006/wordml">
   <w:abstractNum w:abstractNumId="0">
     <w:nsid w:val="00000001"/>
     <w:multiLevelType w:val="multilevel"/>
@@ -2357,6 +2574,92 @@
     </w:lvl>
   </w:abstractNum>
   <w:abstractNum w:abstractNumId="2">
+    <w:nsid w:val="0B573C04"/>
+    <w:multiLevelType w:val="hybridMultilevel"/>
+    <w:tmpl w:val="634AAB2C"/>
+    <w:lvl w:ilvl="0" w:tplc="04140015">
+      <w:start w:val="1"/>
+      <w:numFmt w:val="upperLetter"/>
+      <w:lvlText w:val="%1."/>
+      <w:lvlJc w:val="left"/>
+      <w:pPr>
+        <w:ind w:left="1080" w:hanging="360"/>
+      </w:pPr>
+    </w:lvl>
+    <w:lvl w:ilvl="1" w:tplc="04140019" w:tentative="1">
+      <w:start w:val="1"/>
+      <w:numFmt w:val="lowerLetter"/>
+      <w:lvlText w:val="%2."/>
+      <w:lvlJc w:val="left"/>
+      <w:pPr>
+        <w:ind w:left="1800" w:hanging="360"/>
+      </w:pPr>
+    </w:lvl>
+    <w:lvl w:ilvl="2" w:tplc="0414001B" w:tentative="1">
+      <w:start w:val="1"/>
+      <w:numFmt w:val="lowerRoman"/>
+      <w:lvlText w:val="%3."/>
+      <w:lvlJc w:val="right"/>
+      <w:pPr>
+        <w:ind w:left="2520" w:hanging="180"/>
+      </w:pPr>
+    </w:lvl>
+    <w:lvl w:ilvl="3" w:tplc="0414000F" w:tentative="1">
+      <w:start w:val="1"/>
+      <w:numFmt w:val="decimal"/>
+      <w:lvlText w:val="%4."/>
+      <w:lvlJc w:val="left"/>
+      <w:pPr>
+        <w:ind w:left="3240" w:hanging="360"/>
+      </w:pPr>
+    </w:lvl>
+    <w:lvl w:ilvl="4" w:tplc="04140019" w:tentative="1">
+      <w:start w:val="1"/>
+      <w:numFmt w:val="lowerLetter"/>
+      <w:lvlText w:val="%5."/>
+      <w:lvlJc w:val="left"/>
+      <w:pPr>
+        <w:ind w:left="3960" w:hanging="360"/>
+      </w:pPr>
+    </w:lvl>
+    <w:lvl w:ilvl="5" w:tplc="0414001B" w:tentative="1">
+      <w:start w:val="1"/>
+      <w:numFmt w:val="lowerRoman"/>
+      <w:lvlText w:val="%6."/>
+      <w:lvlJc w:val="right"/>
+      <w:pPr>
+        <w:ind w:left="4680" w:hanging="180"/>
+      </w:pPr>
+    </w:lvl>
+    <w:lvl w:ilvl="6" w:tplc="0414000F" w:tentative="1">
+      <w:start w:val="1"/>
+      <w:numFmt w:val="decimal"/>
+      <w:lvlText w:val="%7."/>
+      <w:lvlJc w:val="left"/>
+      <w:pPr>
+        <w:ind w:left="5400" w:hanging="360"/>
+      </w:pPr>
+    </w:lvl>
+    <w:lvl w:ilvl="7" w:tplc="04140019" w:tentative="1">
+      <w:start w:val="1"/>
+      <w:numFmt w:val="lowerLetter"/>
+      <w:lvlText w:val="%8."/>
+      <w:lvlJc w:val="left"/>
+      <w:pPr>
+        <w:ind w:left="6120" w:hanging="360"/>
+      </w:pPr>
+    </w:lvl>
+    <w:lvl w:ilvl="8" w:tplc="0414001B" w:tentative="1">
+      <w:start w:val="1"/>
+      <w:numFmt w:val="lowerRoman"/>
+      <w:lvlText w:val="%9."/>
+      <w:lvlJc w:val="right"/>
+      <w:pPr>
+        <w:ind w:left="6840" w:hanging="180"/>
+      </w:pPr>
+    </w:lvl>
+  </w:abstractNum>
+  <w:abstractNum w:abstractNumId="3">
     <w:nsid w:val="16D772C8"/>
     <w:multiLevelType w:val="hybridMultilevel"/>
     <w:tmpl w:val="CE1238A2"/>
@@ -2445,7 +2748,7 @@
       </w:pPr>
     </w:lvl>
   </w:abstractNum>
-  <w:abstractNum w:abstractNumId="3">
+  <w:abstractNum w:abstractNumId="4">
     <w:nsid w:val="21515A31"/>
     <w:multiLevelType w:val="hybridMultilevel"/>
     <w:tmpl w:val="C29088E8"/>
@@ -2558,7 +2861,7 @@
       </w:rPr>
     </w:lvl>
   </w:abstractNum>
-  <w:abstractNum w:abstractNumId="4">
+  <w:abstractNum w:abstractNumId="5">
     <w:nsid w:val="2539456A"/>
     <w:multiLevelType w:val="hybridMultilevel"/>
     <w:tmpl w:val="68AE5E06"/>
@@ -2644,7 +2947,7 @@
       </w:pPr>
     </w:lvl>
   </w:abstractNum>
-  <w:abstractNum w:abstractNumId="5">
+  <w:abstractNum w:abstractNumId="6">
     <w:nsid w:val="256F3D3C"/>
     <w:multiLevelType w:val="hybridMultilevel"/>
     <w:tmpl w:val="76E24B2E"/>
@@ -2733,7 +3036,7 @@
       </w:pPr>
     </w:lvl>
   </w:abstractNum>
-  <w:abstractNum w:abstractNumId="6">
+  <w:abstractNum w:abstractNumId="7">
     <w:nsid w:val="39984175"/>
     <w:multiLevelType w:val="hybridMultilevel"/>
     <w:tmpl w:val="DC1EF2C8"/>
@@ -2846,7 +3149,7 @@
       </w:rPr>
     </w:lvl>
   </w:abstractNum>
-  <w:abstractNum w:abstractNumId="7">
+  <w:abstractNum w:abstractNumId="8">
     <w:nsid w:val="3E522340"/>
     <w:multiLevelType w:val="hybridMultilevel"/>
     <w:tmpl w:val="AC9C54B2"/>
@@ -2959,7 +3262,7 @@
       </w:rPr>
     </w:lvl>
   </w:abstractNum>
-  <w:abstractNum w:abstractNumId="8">
+  <w:abstractNum w:abstractNumId="9">
     <w:nsid w:val="40901DA5"/>
     <w:multiLevelType w:val="hybridMultilevel"/>
     <w:tmpl w:val="DF88055E"/>
@@ -3072,7 +3375,7 @@
       </w:rPr>
     </w:lvl>
   </w:abstractNum>
-  <w:abstractNum w:abstractNumId="9">
+  <w:abstractNum w:abstractNumId="10">
     <w:nsid w:val="44814FC2"/>
     <w:multiLevelType w:val="hybridMultilevel"/>
     <w:tmpl w:val="05B08D32"/>
@@ -3185,7 +3488,7 @@
       </w:rPr>
     </w:lvl>
   </w:abstractNum>
-  <w:abstractNum w:abstractNumId="10">
+  <w:abstractNum w:abstractNumId="11">
     <w:nsid w:val="53DC60DB"/>
     <w:multiLevelType w:val="hybridMultilevel"/>
     <w:tmpl w:val="400ED85C"/>
@@ -3298,7 +3601,7 @@
       </w:rPr>
     </w:lvl>
   </w:abstractNum>
-  <w:abstractNum w:abstractNumId="11">
+  <w:abstractNum w:abstractNumId="12">
     <w:nsid w:val="5C991260"/>
     <w:multiLevelType w:val="hybridMultilevel"/>
     <w:tmpl w:val="4AE6CA0A"/>
@@ -3387,7 +3690,7 @@
       </w:pPr>
     </w:lvl>
   </w:abstractNum>
-  <w:abstractNum w:abstractNumId="12">
+  <w:abstractNum w:abstractNumId="13">
     <w:nsid w:val="656E7ADF"/>
     <w:multiLevelType w:val="hybridMultilevel"/>
     <w:tmpl w:val="56E628F8"/>
@@ -3476,7 +3779,7 @@
       </w:pPr>
     </w:lvl>
   </w:abstractNum>
-  <w:abstractNum w:abstractNumId="13">
+  <w:abstractNum w:abstractNumId="14">
     <w:nsid w:val="65EB4553"/>
     <w:multiLevelType w:val="hybridMultilevel"/>
     <w:tmpl w:val="881E550A"/>
@@ -3589,7 +3892,7 @@
       </w:rPr>
     </w:lvl>
   </w:abstractNum>
-  <w:abstractNum w:abstractNumId="14">
+  <w:abstractNum w:abstractNumId="15">
     <w:nsid w:val="680308D3"/>
     <w:multiLevelType w:val="hybridMultilevel"/>
     <w:tmpl w:val="509E3862"/>
@@ -3702,7 +4005,7 @@
       </w:rPr>
     </w:lvl>
   </w:abstractNum>
-  <w:abstractNum w:abstractNumId="15">
+  <w:abstractNum w:abstractNumId="16">
     <w:nsid w:val="6F0435F7"/>
     <w:multiLevelType w:val="hybridMultilevel"/>
     <w:tmpl w:val="EE5A8F42"/>
@@ -3791,7 +4094,7 @@
       </w:pPr>
     </w:lvl>
   </w:abstractNum>
-  <w:abstractNum w:abstractNumId="16">
+  <w:abstractNum w:abstractNumId="17">
     <w:nsid w:val="743F6F0C"/>
     <w:multiLevelType w:val="hybridMultilevel"/>
     <w:tmpl w:val="40C2E744"/>
@@ -3881,20 +4184,21 @@
       </w:pPr>
     </w:lvl>
   </w:abstractNum>
-  <w:abstractNum w:abstractNumId="17">
+  <w:abstractNum w:abstractNumId="18">
     <w:nsid w:val="775B2BE2"/>
     <w:multiLevelType w:val="hybridMultilevel"/>
-    <w:tmpl w:val="A58EEB1C"/>
-    <w:lvl w:ilvl="0" w:tplc="90A2189E">
+    <w:tmpl w:val="0C0458D0"/>
+    <w:lvl w:ilvl="0" w:tplc="04140011">
       <w:start w:val="1"/>
       <w:numFmt w:val="decimal"/>
-      <w:lvlText w:val="%1-"/>
+      <w:lvlText w:val="%1)"/>
       <w:lvlJc w:val="left"/>
       <w:pPr>
         <w:ind w:left="720" w:hanging="360"/>
       </w:pPr>
       <w:rPr>
         <w:rFonts w:hint="default"/>
+        <w:sz w:val="16"/>
       </w:rPr>
     </w:lvl>
     <w:lvl w:ilvl="1" w:tplc="04140019" w:tentative="1">
@@ -3971,62 +4275,65 @@
     </w:lvl>
   </w:abstractNum>
   <w:num w:numId="1">
-    <w:abstractNumId w:val="13"/>
+    <w:abstractNumId w:val="14"/>
   </w:num>
   <w:num w:numId="2">
-    <w:abstractNumId w:val="10"/>
+    <w:abstractNumId w:val="11"/>
   </w:num>
   <w:num w:numId="3">
+    <w:abstractNumId w:val="9"/>
+  </w:num>
+  <w:num w:numId="4">
+    <w:abstractNumId w:val="7"/>
+  </w:num>
+  <w:num w:numId="5">
     <w:abstractNumId w:val="8"/>
   </w:num>
-  <w:num w:numId="4">
-    <w:abstractNumId w:val="6"/>
-  </w:num>
-  <w:num w:numId="5">
-    <w:abstractNumId w:val="7"/>
-  </w:num>
   <w:num w:numId="6">
-    <w:abstractNumId w:val="3"/>
+    <w:abstractNumId w:val="4"/>
   </w:num>
   <w:num w:numId="7">
-    <w:abstractNumId w:val="9"/>
+    <w:abstractNumId w:val="10"/>
   </w:num>
   <w:num w:numId="8">
     <w:abstractNumId w:val="1"/>
   </w:num>
   <w:num w:numId="9">
+    <w:abstractNumId w:val="13"/>
+  </w:num>
+  <w:num w:numId="10">
+    <w:abstractNumId w:val="6"/>
+  </w:num>
+  <w:num w:numId="11">
+    <w:abstractNumId w:val="15"/>
+  </w:num>
+  <w:num w:numId="12">
     <w:abstractNumId w:val="12"/>
   </w:num>
-  <w:num w:numId="10">
+  <w:num w:numId="13">
+    <w:abstractNumId w:val="16"/>
+  </w:num>
+  <w:num w:numId="14">
+    <w:abstractNumId w:val="17"/>
+  </w:num>
+  <w:num w:numId="15">
     <w:abstractNumId w:val="5"/>
   </w:num>
-  <w:num w:numId="11">
-    <w:abstractNumId w:val="14"/>
-  </w:num>
-  <w:num w:numId="12">
-    <w:abstractNumId w:val="11"/>
-  </w:num>
-  <w:num w:numId="13">
-    <w:abstractNumId w:val="15"/>
-  </w:num>
-  <w:num w:numId="14">
-    <w:abstractNumId w:val="16"/>
-  </w:num>
-  <w:num w:numId="15">
-    <w:abstractNumId w:val="4"/>
-  </w:num>
   <w:num w:numId="16">
-    <w:abstractNumId w:val="2"/>
+    <w:abstractNumId w:val="3"/>
   </w:num>
   <w:num w:numId="17">
-    <w:abstractNumId w:val="17"/>
+    <w:abstractNumId w:val="18"/>
+  </w:num>
+  <w:num w:numId="18">
+    <w:abstractNumId w:val="2"/>
   </w:num>
   <w:numIdMacAtCleanup w:val="11"/>
 </w:numbering>
 </file>
 
 <file path=word/styles.xml><?xml version="1.0" encoding="utf-8"?>
-<w:styles xmlns:mc="http://schemas.openxmlformats.org/markup-compatibility/2006" xmlns:r="http://schemas.openxmlformats.org/officeDocument/2006/relationships" xmlns:w="http://schemas.openxmlformats.org/wordprocessingml/2006/main" xmlns:w14="http://schemas.microsoft.com/office/word/2010/wordml" mc:Ignorable="w14">
+<w:styles xmlns:r="http://schemas.openxmlformats.org/officeDocument/2006/relationships" xmlns:w="http://schemas.openxmlformats.org/wordprocessingml/2006/main">
   <w:docDefaults>
     <w:rPrDefault>
       <w:rPr>
@@ -4179,7 +4486,7 @@
   <w:style w:type="paragraph" w:default="1" w:styleId="Normal">
     <w:name w:val="Normal"/>
     <w:qFormat/>
-    <w:rsid w:val="00916DF9"/>
+    <w:rsid w:val="00BC249B"/>
     <w:pPr>
       <w:spacing w:after="200" w:line="360" w:lineRule="auto"/>
     </w:pPr>
@@ -4223,6 +4530,7 @@
     <w:uiPriority w:val="99"/>
     <w:semiHidden/>
     <w:unhideWhenUsed/>
+    <w:qFormat/>
     <w:tblPr>
       <w:tblInd w:w="0" w:type="dxa"/>
       <w:tblCellMar>
@@ -5810,7 +6118,7 @@
 </file>
 
 <file path=customXml/itemProps1.xml><?xml version="1.0" encoding="utf-8"?>
-<ds:datastoreItem xmlns:ds="http://schemas.openxmlformats.org/officeDocument/2006/customXml" ds:itemID="{3ECF7C5B-CF27-47EC-9966-A03211064E93}">
+<ds:datastoreItem xmlns:ds="http://schemas.openxmlformats.org/officeDocument/2006/customXml" ds:itemID="{F2E307DC-B255-4226-B1F1-7D6DAD27E1D0}">
   <ds:schemaRefs>
     <ds:schemaRef ds:uri="http://schemas.openxmlformats.org/officeDocument/2006/bibliography"/>
   </ds:schemaRefs>

</xml_diff>

<commit_message>
Fixed a typo in the the quantification introduction where chemical labeling was used twice in the same figure instead of label free.
</commit_message>
<xml_diff>
--- a/wiki/tutorial/2 - Quantification/2.0 - Introduction/2.0_introduction.docx
+++ b/wiki/tutorial/2 - Quantification/2.0 - Introduction/2.0_introduction.docx
@@ -894,9 +894,9 @@
         </w:rPr>
         <w:drawing>
           <wp:inline distT="0" distB="0" distL="0" distR="0">
-            <wp:extent cx="5935980" cy="4168140"/>
-            <wp:effectExtent l="0" t="0" r="0" b="0"/>
-            <wp:docPr id="1" name="Picture 1" descr="D:\java\PeptideShaker\wiki\tutorial\2 - Quantification\2.0 - Introduction\illustrations\labelling.png"/>
+            <wp:extent cx="5943600" cy="4167718"/>
+            <wp:effectExtent l="19050" t="0" r="0" b="0"/>
+            <wp:docPr id="2" name="Picture 1" descr="C:\Users\hba041\Desktop\Picture1.png"/>
             <wp:cNvGraphicFramePr>
               <a:graphicFrameLocks xmlns:a="http://schemas.openxmlformats.org/drawingml/2006/main" noChangeAspect="1"/>
             </wp:cNvGraphicFramePr>
@@ -904,19 +904,13 @@
               <a:graphicData uri="http://schemas.openxmlformats.org/drawingml/2006/picture">
                 <pic:pic xmlns:pic="http://schemas.openxmlformats.org/drawingml/2006/picture">
                   <pic:nvPicPr>
-                    <pic:cNvPr id="0" name="Picture 4" descr="D:\java\PeptideShaker\wiki\tutorial\2 - Quantification\2.0 - Introduction\illustrations\labelling.png"/>
+                    <pic:cNvPr id="0" name="Picture 1" descr="C:\Users\hba041\Desktop\Picture1.png"/>
                     <pic:cNvPicPr>
                       <a:picLocks noChangeAspect="1" noChangeArrowheads="1"/>
                     </pic:cNvPicPr>
                   </pic:nvPicPr>
                   <pic:blipFill>
-                    <a:blip r:embed="rId8" cstate="print">
-                      <a:extLst>
-                        <a:ext uri="{28A0092B-C50C-407E-A947-70E740481C1C}">
-                          <a14:useLocalDpi xmlns:a14="http://schemas.microsoft.com/office/drawing/2010/main" xmlns:wps="http://schemas.microsoft.com/office/word/2010/wordprocessingShape" xmlns:wpi="http://schemas.microsoft.com/office/word/2010/wordprocessingInk" xmlns:wpg="http://schemas.microsoft.com/office/word/2010/wordprocessingGroup" xmlns:w14="http://schemas.microsoft.com/office/word/2010/wordml" xmlns:w="http://schemas.openxmlformats.org/wordprocessingml/2006/main" xmlns:w10="urn:schemas-microsoft-com:office:word" xmlns:wp14="http://schemas.microsoft.com/office/word/2010/wordprocessingDrawing" xmlns:v="urn:schemas-microsoft-com:vml" xmlns:o="urn:schemas-microsoft-com:office:office" xmlns:mc="http://schemas.openxmlformats.org/markup-compatibility/2006" xmlns:wpc="http://schemas.microsoft.com/office/word/2010/wordprocessingCanvas" xmlns="" val="0"/>
-                        </a:ext>
-                      </a:extLst>
-                    </a:blip>
+                    <a:blip r:embed="rId8" cstate="print"/>
                     <a:srcRect/>
                     <a:stretch>
                       <a:fillRect/>
@@ -925,14 +919,17 @@
                   <pic:spPr bwMode="auto">
                     <a:xfrm>
                       <a:off x="0" y="0"/>
-                      <a:ext cx="5935980" cy="4168140"/>
+                      <a:ext cx="5943600" cy="4167718"/>
                     </a:xfrm>
                     <a:prstGeom prst="rect">
                       <a:avLst/>
                     </a:prstGeom>
                     <a:noFill/>
-                    <a:ln>
+                    <a:ln w="9525">
                       <a:noFill/>
+                      <a:miter lim="800000"/>
+                      <a:headEnd/>
+                      <a:tailEnd/>
                     </a:ln>
                   </pic:spPr>
                 </pic:pic>
@@ -6118,7 +6115,7 @@
 </file>
 
 <file path=customXml/itemProps1.xml><?xml version="1.0" encoding="utf-8"?>
-<ds:datastoreItem xmlns:ds="http://schemas.openxmlformats.org/officeDocument/2006/customXml" ds:itemID="{F2E307DC-B255-4226-B1F1-7D6DAD27E1D0}">
+<ds:datastoreItem xmlns:ds="http://schemas.openxmlformats.org/officeDocument/2006/customXml" ds:itemID="{04525DBC-BC9F-42CB-B2AB-582040509679}">
   <ds:schemaRefs>
     <ds:schemaRef ds:uri="http://schemas.openxmlformats.org/officeDocument/2006/bibliography"/>
   </ds:schemaRefs>

</xml_diff>

<commit_message>
Fixed another typo in the same figure.
</commit_message>
<xml_diff>
--- a/wiki/tutorial/2 - Quantification/2.0 - Introduction/2.0_introduction.docx
+++ b/wiki/tutorial/2 - Quantification/2.0 - Introduction/2.0_introduction.docx
@@ -896,7 +896,7 @@
           <wp:inline distT="0" distB="0" distL="0" distR="0">
             <wp:extent cx="5943600" cy="4167718"/>
             <wp:effectExtent l="19050" t="0" r="0" b="0"/>
-            <wp:docPr id="2" name="Picture 1" descr="C:\Users\hba041\Desktop\Picture1.png"/>
+            <wp:docPr id="1" name="Picture 1" descr="C:\Users\hba041\My_Applications\wiki\peptide-shaker\tutorial\2 - Quantification\2.0 - Introduction\illustrations\labelling.png"/>
             <wp:cNvGraphicFramePr>
               <a:graphicFrameLocks xmlns:a="http://schemas.openxmlformats.org/drawingml/2006/main" noChangeAspect="1"/>
             </wp:cNvGraphicFramePr>
@@ -904,7 +904,7 @@
               <a:graphicData uri="http://schemas.openxmlformats.org/drawingml/2006/picture">
                 <pic:pic xmlns:pic="http://schemas.openxmlformats.org/drawingml/2006/picture">
                   <pic:nvPicPr>
-                    <pic:cNvPr id="0" name="Picture 1" descr="C:\Users\hba041\Desktop\Picture1.png"/>
+                    <pic:cNvPr id="0" name="Picture 1" descr="C:\Users\hba041\My_Applications\wiki\peptide-shaker\tutorial\2 - Quantification\2.0 - Introduction\illustrations\labelling.png"/>
                     <pic:cNvPicPr>
                       <a:picLocks noChangeAspect="1" noChangeArrowheads="1"/>
                     </pic:cNvPicPr>
@@ -2206,7 +2206,7 @@
         <w:b/>
         <w:noProof/>
       </w:rPr>
-      <w:t>2</w:t>
+      <w:t>3</w:t>
     </w:r>
     <w:r>
       <w:rPr>
@@ -6115,7 +6115,7 @@
 </file>
 
 <file path=customXml/itemProps1.xml><?xml version="1.0" encoding="utf-8"?>
-<ds:datastoreItem xmlns:ds="http://schemas.openxmlformats.org/officeDocument/2006/customXml" ds:itemID="{04525DBC-BC9F-42CB-B2AB-582040509679}">
+<ds:datastoreItem xmlns:ds="http://schemas.openxmlformats.org/officeDocument/2006/customXml" ds:itemID="{C179A08A-C0C4-450C-8E46-748D8D4F9E3A}">
   <ds:schemaRefs>
     <ds:schemaRef ds:uri="http://schemas.openxmlformats.org/officeDocument/2006/bibliography"/>
   </ds:schemaRefs>

</xml_diff>